<commit_message>
added unit test for new html scraping
</commit_message>
<xml_diff>
--- a/tests/files/example.docx
+++ b/tests/files/example.docx
@@ -15,6 +15,84 @@
         <w:t>This is a docx file.</w:t>
       </w:r>
     </w:p>
+    <w:p/>
+    <w:tbl>
+      <w:tblPr>
+        <w:tblStyle w:val="TableGrid"/>
+        <w:tblW w:w="0" w:type="auto"/>
+        <w:tblLook w:val="04A0" w:firstRow="1" w:lastRow="0" w:firstColumn="1" w:lastColumn="0" w:noHBand="0" w:noVBand="1"/>
+      </w:tblPr>
+      <w:tblGrid>
+        <w:gridCol w:w="2952"/>
+        <w:gridCol w:w="2952"/>
+        <w:gridCol w:w="2952"/>
+      </w:tblGrid>
+      <w:tr>
+        <w:tc>
+          <w:tcPr>
+            <w:tcW w:w="2952" w:type="dxa"/>
+          </w:tcPr>
+          <w:p>
+            <w:r>
+              <w:t>This</w:t>
+            </w:r>
+          </w:p>
+        </w:tc>
+        <w:tc>
+          <w:tcPr>
+            <w:tcW w:w="2952" w:type="dxa"/>
+          </w:tcPr>
+          <w:p>
+            <w:r>
+              <w:t>Is</w:t>
+            </w:r>
+          </w:p>
+        </w:tc>
+        <w:tc>
+          <w:tcPr>
+            <w:tcW w:w="2952" w:type="dxa"/>
+          </w:tcPr>
+          <w:p>
+            <w:r>
+              <w:t>An</w:t>
+            </w:r>
+          </w:p>
+        </w:tc>
+      </w:tr>
+      <w:tr>
+        <w:tc>
+          <w:tcPr>
+            <w:tcW w:w="2952" w:type="dxa"/>
+          </w:tcPr>
+          <w:p>
+            <w:r>
+              <w:t>Example</w:t>
+            </w:r>
+          </w:p>
+        </w:tc>
+        <w:tc>
+          <w:tcPr>
+            <w:tcW w:w="2952" w:type="dxa"/>
+          </w:tcPr>
+          <w:p>
+            <w:r>
+              <w:t>Word</w:t>
+            </w:r>
+          </w:p>
+        </w:tc>
+        <w:tc>
+          <w:tcPr>
+            <w:tcW w:w="2952" w:type="dxa"/>
+          </w:tcPr>
+          <w:p>
+            <w:r>
+              <w:t>Table</w:t>
+            </w:r>
+          </w:p>
+        </w:tc>
+      </w:tr>
+    </w:tbl>
+    <w:p/>
     <w:p/>
     <w:p>
       <w:r>

</xml_diff>